<commit_message>
update to current version
</commit_message>
<xml_diff>
--- a/DOC/mesterminal_webes_felület.docx
+++ b/DOC/mesterminal_webes_felület.docx
@@ -684,7 +684,7 @@
       </w:pPr>
       <w:r>
         <w:drawing>
-          <wp:anchor behindDoc="0" distT="0" distB="0" distL="0" distR="0" simplePos="0" locked="0" layoutInCell="0" allowOverlap="1" relativeHeight="3">
+          <wp:anchor behindDoc="0" distT="0" distB="0" distL="0" distR="0" simplePos="0" locked="0" layoutInCell="0" allowOverlap="1" relativeHeight="2">
             <wp:simplePos x="0" y="0"/>
             <wp:positionH relativeFrom="column">
               <wp:align>center</wp:align>
@@ -743,7 +743,7 @@
       </w:pPr>
       <w:r>
         <w:drawing>
-          <wp:anchor behindDoc="0" distT="0" distB="0" distL="0" distR="0" simplePos="0" locked="0" layoutInCell="0" allowOverlap="1" relativeHeight="4">
+          <wp:anchor behindDoc="0" distT="0" distB="0" distL="0" distR="0" simplePos="0" locked="0" layoutInCell="0" allowOverlap="1" relativeHeight="3">
             <wp:simplePos x="0" y="0"/>
             <wp:positionH relativeFrom="column">
               <wp:align>center</wp:align>
@@ -802,7 +802,7 @@
       </w:pPr>
       <w:r>
         <w:drawing>
-          <wp:anchor behindDoc="0" distT="0" distB="0" distL="0" distR="0" simplePos="0" locked="0" layoutInCell="0" allowOverlap="1" relativeHeight="5">
+          <wp:anchor behindDoc="0" distT="0" distB="0" distL="0" distR="0" simplePos="0" locked="0" layoutInCell="0" allowOverlap="1" relativeHeight="4">
             <wp:simplePos x="0" y="0"/>
             <wp:positionH relativeFrom="column">
               <wp:align>center</wp:align>
@@ -861,7 +861,7 @@
       </w:pPr>
       <w:r>
         <w:drawing>
-          <wp:anchor behindDoc="0" distT="0" distB="0" distL="0" distR="0" simplePos="0" locked="0" layoutInCell="0" allowOverlap="1" relativeHeight="6">
+          <wp:anchor behindDoc="0" distT="0" distB="0" distL="0" distR="0" simplePos="0" locked="0" layoutInCell="0" allowOverlap="1" relativeHeight="5">
             <wp:simplePos x="0" y="0"/>
             <wp:positionH relativeFrom="column">
               <wp:align>center</wp:align>
@@ -920,7 +920,7 @@
       </w:pPr>
       <w:r>
         <w:drawing>
-          <wp:anchor behindDoc="0" distT="0" distB="0" distL="0" distR="0" simplePos="0" locked="0" layoutInCell="0" allowOverlap="1" relativeHeight="7">
+          <wp:anchor behindDoc="0" distT="0" distB="0" distL="0" distR="0" simplePos="0" locked="0" layoutInCell="0" allowOverlap="1" relativeHeight="6">
             <wp:simplePos x="0" y="0"/>
             <wp:positionH relativeFrom="column">
               <wp:align>center</wp:align>
@@ -979,7 +979,7 @@
       </w:pPr>
       <w:r>
         <w:drawing>
-          <wp:anchor behindDoc="0" distT="0" distB="0" distL="0" distR="0" simplePos="0" locked="0" layoutInCell="0" allowOverlap="1" relativeHeight="8">
+          <wp:anchor behindDoc="0" distT="0" distB="0" distL="0" distR="0" simplePos="0" locked="0" layoutInCell="0" allowOverlap="1" relativeHeight="7">
             <wp:simplePos x="0" y="0"/>
             <wp:positionH relativeFrom="column">
               <wp:align>center</wp:align>
@@ -1064,8 +1064,20 @@
       </w:pPr>
       <w:r>
         <w:rPr/>
+      </w:r>
+    </w:p>
+    <w:p>
+      <w:pPr>
+        <w:pStyle w:val="Cmsor1"/>
+        <w:bidi w:val="0"/>
+        <w:spacing w:before="240" w:after="120"/>
+        <w:jc w:val="left"/>
+        <w:rPr/>
+      </w:pPr>
+      <w:r>
+        <w:rPr/>
         <w:drawing>
-          <wp:anchor behindDoc="0" distT="0" distB="0" distL="0" distR="0" simplePos="0" locked="0" layoutInCell="0" allowOverlap="1" relativeHeight="2">
+          <wp:anchor behindDoc="0" distT="0" distB="0" distL="0" distR="0" simplePos="0" locked="0" layoutInCell="0" allowOverlap="1" relativeHeight="8">
             <wp:simplePos x="0" y="0"/>
             <wp:positionH relativeFrom="column">
               <wp:align>center</wp:align>
@@ -1073,7 +1085,7 @@
             <wp:positionV relativeFrom="paragraph">
               <wp:posOffset>635</wp:posOffset>
             </wp:positionV>
-            <wp:extent cx="6120130" cy="4300220"/>
+            <wp:extent cx="6120130" cy="5067300"/>
             <wp:effectExtent l="0" t="0" r="0" b="0"/>
             <wp:wrapSquare wrapText="largest"/>
             <wp:docPr id="7" name="Kép1" descr=""/>
@@ -1098,7 +1110,7 @@
                   <pic:spPr bwMode="auto">
                     <a:xfrm>
                       <a:off x="0" y="0"/>
-                      <a:ext cx="6120130" cy="4300220"/>
+                      <a:ext cx="6120130" cy="5067300"/>
                     </a:xfrm>
                     <a:prstGeom prst="rect">
                       <a:avLst/>
@@ -1111,22 +1123,10 @@
         </w:drawing>
       </w:r>
     </w:p>
-    <w:p>
-      <w:pPr>
-        <w:pStyle w:val="Cmsor1"/>
-        <w:bidi w:val="0"/>
-        <w:spacing w:before="240" w:after="120"/>
-        <w:jc w:val="left"/>
-        <w:rPr/>
-      </w:pPr>
-      <w:r>
-        <w:rPr/>
-      </w:r>
-    </w:p>
     <w:sectPr>
       <w:type w:val="nextPage"/>
       <w:pgSz w:w="11906" w:h="16838"/>
-      <w:pgMar w:left="1134" w:right="1134" w:header="0" w:top="1134" w:footer="0" w:bottom="1134" w:gutter="0"/>
+      <w:pgMar w:left="1134" w:right="1134" w:gutter="0" w:header="0" w:top="1134" w:footer="0" w:bottom="1134"/>
       <w:pgNumType w:fmt="decimal"/>
       <w:formProt w:val="false"/>
       <w:textDirection w:val="lrTb"/>

</xml_diff>